<commit_message>
Zavrsena statistika i dodavanje korisnika
Zavrseno sve vezano za statistiku, dodana tekstualna specifikacija,
activity i sequence za dodavanje novih korisnika.
</commit_message>
<xml_diff>
--- a/Rad sa statistikom - Dzoks/Use Case i Activity Diagram/TekstualnaSpecifikacijaStatistika.docx
+++ b/Rad sa statistikom - Dzoks/Use Case i Activity Diagram/TekstualnaSpecifikacijaStatistika.docx
@@ -1,6 +1,6 @@
 
 <file path=word/document.xml><?xml version="1.0" encoding="utf-8"?>
-<w:document xmlns:wpc="http://schemas.microsoft.com/office/word/2010/wordprocessingCanvas" xmlns:cx="http://schemas.microsoft.com/office/drawing/2014/chartex" xmlns:cx1="http://schemas.microsoft.com/office/drawing/2015/9/8/chartex" xmlns:cx2="http://schemas.microsoft.com/office/drawing/2015/10/21/chartex" xmlns:cx3="http://schemas.microsoft.com/office/drawing/2016/5/9/chartex" xmlns:cx4="http://schemas.microsoft.com/office/drawing/2016/5/10/chartex" xmlns:cx5="http://schemas.microsoft.com/office/drawing/2016/5/11/chartex" xmlns:mc="http://schemas.openxmlformats.org/markup-compatibility/2006" xmlns:o="urn:schemas-microsoft-com:office:office" xmlns:r="http://schemas.openxmlformats.org/officeDocument/2006/relationships" xmlns:m="http://schemas.openxmlformats.org/officeDocument/2006/math" xmlns:v="urn:schemas-microsoft-com:vml" xmlns:wp14="http://schemas.microsoft.com/office/word/2010/wordprocessingDrawing" xmlns:wp="http://schemas.openxmlformats.org/drawingml/2006/wordprocessingDrawing" xmlns:w10="urn:schemas-microsoft-com:office:word" xmlns:w="http://schemas.openxmlformats.org/wordprocessingml/2006/main" xmlns:w14="http://schemas.microsoft.com/office/word/2010/wordml" xmlns:w15="http://schemas.microsoft.com/office/word/2012/wordml" xmlns:w16se="http://schemas.microsoft.com/office/word/2015/wordml/symex" xmlns:wpg="http://schemas.microsoft.com/office/word/2010/wordprocessingGroup" xmlns:wpi="http://schemas.microsoft.com/office/word/2010/wordprocessingInk" xmlns:wne="http://schemas.microsoft.com/office/word/2006/wordml" xmlns:wps="http://schemas.microsoft.com/office/word/2010/wordprocessingShape" mc:Ignorable="w14 w15 w16se wp14">
+<w:document xmlns:wpc="http://schemas.microsoft.com/office/word/2010/wordprocessingCanvas" xmlns:cx="http://schemas.microsoft.com/office/drawing/2014/chartex" xmlns:cx1="http://schemas.microsoft.com/office/drawing/2015/9/8/chartex" xmlns:cx2="http://schemas.microsoft.com/office/drawing/2015/10/21/chartex" xmlns:mc="http://schemas.openxmlformats.org/markup-compatibility/2006" xmlns:o="urn:schemas-microsoft-com:office:office" xmlns:r="http://schemas.openxmlformats.org/officeDocument/2006/relationships" xmlns:m="http://schemas.openxmlformats.org/officeDocument/2006/math" xmlns:v="urn:schemas-microsoft-com:vml" xmlns:wp14="http://schemas.microsoft.com/office/word/2010/wordprocessingDrawing" xmlns:wp="http://schemas.openxmlformats.org/drawingml/2006/wordprocessingDrawing" xmlns:w10="urn:schemas-microsoft-com:office:word" xmlns:w="http://schemas.openxmlformats.org/wordprocessingml/2006/main" xmlns:w14="http://schemas.microsoft.com/office/word/2010/wordml" xmlns:w15="http://schemas.microsoft.com/office/word/2012/wordml" xmlns:w16se="http://schemas.microsoft.com/office/word/2015/wordml/symex" xmlns:wpg="http://schemas.microsoft.com/office/word/2010/wordprocessingGroup" xmlns:wpi="http://schemas.microsoft.com/office/word/2010/wordprocessingInk" xmlns:wne="http://schemas.microsoft.com/office/word/2006/wordml" xmlns:wps="http://schemas.microsoft.com/office/word/2010/wordprocessingShape" mc:Ignorable="w14 w15 w16se wp14">
   <w:body>
     <w:p/>
     <w:p>
@@ -1669,6 +1669,40 @@
               </w:rPr>
               <w:t>.</w:t>
             </w:r>
+            <w:r>
+              <w:rPr>
+                <w:rFonts w:ascii="Times New Roman" w:hAnsi="Times New Roman"/>
+              </w:rPr>
+              <w:t xml:space="preserve"> </w:t>
+            </w:r>
+            <w:proofErr w:type="spellStart"/>
+            <w:r>
+              <w:rPr>
+                <w:rFonts w:ascii="Times New Roman" w:hAnsi="Times New Roman"/>
+              </w:rPr>
+              <w:t>Postoji</w:t>
+            </w:r>
+            <w:proofErr w:type="spellEnd"/>
+            <w:r>
+              <w:rPr>
+                <w:rFonts w:ascii="Times New Roman" w:hAnsi="Times New Roman"/>
+              </w:rPr>
+              <w:t xml:space="preserve"> internet </w:t>
+            </w:r>
+            <w:proofErr w:type="spellStart"/>
+            <w:r>
+              <w:rPr>
+                <w:rFonts w:ascii="Times New Roman" w:hAnsi="Times New Roman"/>
+              </w:rPr>
+              <w:t>konekcija</w:t>
+            </w:r>
+            <w:proofErr w:type="spellEnd"/>
+            <w:r>
+              <w:rPr>
+                <w:rFonts w:ascii="Times New Roman" w:hAnsi="Times New Roman"/>
+              </w:rPr>
+              <w:t>.</w:t>
+            </w:r>
           </w:p>
         </w:tc>
       </w:tr>
@@ -1688,6 +1722,7 @@
                 <w:b/>
               </w:rPr>
             </w:pPr>
+            <w:proofErr w:type="spellStart"/>
             <w:r>
               <w:rPr>
                 <w:rFonts w:ascii="Times New Roman" w:hAnsi="Times New Roman"/>
@@ -1695,6 +1730,7 @@
               </w:rPr>
               <w:t>Postcondition</w:t>
             </w:r>
+            <w:proofErr w:type="spellEnd"/>
           </w:p>
         </w:tc>
         <w:tc>
@@ -2955,6 +2991,34 @@
               </w:rPr>
               <w:t xml:space="preserve">. </w:t>
             </w:r>
+            <w:proofErr w:type="spellStart"/>
+            <w:r>
+              <w:rPr>
+                <w:rFonts w:ascii="Times New Roman" w:hAnsi="Times New Roman"/>
+              </w:rPr>
+              <w:t>Postoji</w:t>
+            </w:r>
+            <w:proofErr w:type="spellEnd"/>
+            <w:r>
+              <w:rPr>
+                <w:rFonts w:ascii="Times New Roman" w:hAnsi="Times New Roman"/>
+              </w:rPr>
+              <w:t xml:space="preserve"> internet </w:t>
+            </w:r>
+            <w:proofErr w:type="spellStart"/>
+            <w:r>
+              <w:rPr>
+                <w:rFonts w:ascii="Times New Roman" w:hAnsi="Times New Roman"/>
+              </w:rPr>
+              <w:t>konekcija</w:t>
+            </w:r>
+            <w:proofErr w:type="spellEnd"/>
+            <w:r>
+              <w:rPr>
+                <w:rFonts w:ascii="Times New Roman" w:hAnsi="Times New Roman"/>
+              </w:rPr>
+              <w:t>.</w:t>
+            </w:r>
           </w:p>
         </w:tc>
       </w:tr>
@@ -2974,6 +3038,7 @@
                 <w:b/>
               </w:rPr>
             </w:pPr>
+            <w:proofErr w:type="spellStart"/>
             <w:r>
               <w:rPr>
                 <w:rFonts w:ascii="Times New Roman" w:hAnsi="Times New Roman"/>
@@ -2981,6 +3046,7 @@
               </w:rPr>
               <w:t>Postcondition</w:t>
             </w:r>
+            <w:proofErr w:type="spellEnd"/>
           </w:p>
         </w:tc>
         <w:tc>
@@ -4085,21 +4151,7 @@
               <w:rPr>
                 <w:rFonts w:ascii="Times New Roman" w:hAnsi="Times New Roman"/>
               </w:rPr>
-              <w:t xml:space="preserve"> da li </w:t>
-            </w:r>
-            <w:proofErr w:type="spellStart"/>
-            <w:r>
-              <w:rPr>
-                <w:rFonts w:ascii="Times New Roman" w:hAnsi="Times New Roman"/>
-              </w:rPr>
-              <w:t>je</w:t>
-            </w:r>
-            <w:proofErr w:type="spellEnd"/>
-            <w:r>
-              <w:rPr>
-                <w:rFonts w:ascii="Times New Roman" w:hAnsi="Times New Roman"/>
-              </w:rPr>
-              <w:t xml:space="preserve"> </w:t>
+              <w:t xml:space="preserve"> da li je </w:t>
             </w:r>
             <w:proofErr w:type="spellStart"/>
             <w:r>
@@ -4232,6 +4284,7 @@
               <w:t xml:space="preserve">rang </w:t>
             </w:r>
             <w:proofErr w:type="spellStart"/>
+            <w:proofErr w:type="gramStart"/>
             <w:r>
               <w:rPr>
                 <w:rFonts w:ascii="Times New Roman" w:hAnsi="Times New Roman"/>
@@ -4251,6 +4304,7 @@
               </w:rPr>
               <w:t>.</w:t>
             </w:r>
+            <w:proofErr w:type="gramEnd"/>
           </w:p>
         </w:tc>
       </w:tr>
@@ -4600,19 +4654,11 @@
               </w:rPr>
               <w:t xml:space="preserve">AKO </w:t>
             </w:r>
-            <w:proofErr w:type="spellStart"/>
-            <w:r>
-              <w:rPr>
-                <w:rFonts w:ascii="Times New Roman" w:hAnsi="Times New Roman"/>
-              </w:rPr>
-              <w:t>je</w:t>
-            </w:r>
-            <w:proofErr w:type="spellEnd"/>
-            <w:r>
-              <w:rPr>
-                <w:rFonts w:ascii="Times New Roman" w:hAnsi="Times New Roman"/>
-              </w:rPr>
-              <w:t xml:space="preserve"> </w:t>
+            <w:r>
+              <w:rPr>
+                <w:rFonts w:ascii="Times New Roman" w:hAnsi="Times New Roman"/>
+              </w:rPr>
+              <w:t xml:space="preserve">je </w:t>
             </w:r>
             <w:proofErr w:type="spellStart"/>
             <w:r>
@@ -4757,6 +4803,7 @@
               <w:t xml:space="preserve"> </w:t>
             </w:r>
             <w:proofErr w:type="spellStart"/>
+            <w:proofErr w:type="gramStart"/>
             <w:r>
               <w:rPr>
                 <w:rFonts w:ascii="Times New Roman" w:hAnsi="Times New Roman"/>
@@ -4770,6 +4817,7 @@
               </w:rPr>
               <w:t>..</w:t>
             </w:r>
+            <w:proofErr w:type="gramEnd"/>
           </w:p>
         </w:tc>
       </w:tr>
@@ -4926,6 +4974,40 @@
               </w:rPr>
               <w:t>.</w:t>
             </w:r>
+            <w:r>
+              <w:rPr>
+                <w:rFonts w:ascii="Times New Roman" w:hAnsi="Times New Roman"/>
+              </w:rPr>
+              <w:t xml:space="preserve"> </w:t>
+            </w:r>
+            <w:proofErr w:type="spellStart"/>
+            <w:r>
+              <w:rPr>
+                <w:rFonts w:ascii="Times New Roman" w:hAnsi="Times New Roman"/>
+              </w:rPr>
+              <w:t>Postoji</w:t>
+            </w:r>
+            <w:proofErr w:type="spellEnd"/>
+            <w:r>
+              <w:rPr>
+                <w:rFonts w:ascii="Times New Roman" w:hAnsi="Times New Roman"/>
+              </w:rPr>
+              <w:t xml:space="preserve"> internet </w:t>
+            </w:r>
+            <w:proofErr w:type="spellStart"/>
+            <w:r>
+              <w:rPr>
+                <w:rFonts w:ascii="Times New Roman" w:hAnsi="Times New Roman"/>
+              </w:rPr>
+              <w:t>konekcija</w:t>
+            </w:r>
+            <w:proofErr w:type="spellEnd"/>
+            <w:r>
+              <w:rPr>
+                <w:rFonts w:ascii="Times New Roman" w:hAnsi="Times New Roman"/>
+              </w:rPr>
+              <w:t>.</w:t>
+            </w:r>
           </w:p>
         </w:tc>
       </w:tr>
@@ -4945,6 +5027,7 @@
                 <w:b/>
               </w:rPr>
             </w:pPr>
+            <w:proofErr w:type="spellStart"/>
             <w:r>
               <w:rPr>
                 <w:rFonts w:ascii="Times New Roman" w:hAnsi="Times New Roman"/>
@@ -4952,6 +5035,7 @@
               </w:rPr>
               <w:t>Postcondition</w:t>
             </w:r>
+            <w:proofErr w:type="spellEnd"/>
           </w:p>
         </w:tc>
         <w:tc>
@@ -6531,6 +6615,34 @@
               </w:rPr>
               <w:t>.</w:t>
             </w:r>
+            <w:r>
+              <w:rPr>
+                <w:rFonts w:ascii="Times New Roman" w:hAnsi="Times New Roman"/>
+              </w:rPr>
+              <w:t xml:space="preserve"> </w:t>
+            </w:r>
+            <w:proofErr w:type="spellStart"/>
+            <w:r>
+              <w:rPr>
+                <w:rFonts w:ascii="Times New Roman" w:hAnsi="Times New Roman"/>
+              </w:rPr>
+              <w:t>Postoji</w:t>
+            </w:r>
+            <w:proofErr w:type="spellEnd"/>
+            <w:r>
+              <w:rPr>
+                <w:rFonts w:ascii="Times New Roman" w:hAnsi="Times New Roman"/>
+              </w:rPr>
+              <w:t xml:space="preserve"> internet </w:t>
+            </w:r>
+            <w:proofErr w:type="spellStart"/>
+            <w:r>
+              <w:rPr>
+                <w:rFonts w:ascii="Times New Roman" w:hAnsi="Times New Roman"/>
+              </w:rPr>
+              <w:t>konekcija</w:t>
+            </w:r>
+            <w:proofErr w:type="spellEnd"/>
           </w:p>
         </w:tc>
       </w:tr>
@@ -6550,6 +6662,7 @@
                 <w:b/>
               </w:rPr>
             </w:pPr>
+            <w:proofErr w:type="spellStart"/>
             <w:r>
               <w:rPr>
                 <w:rFonts w:ascii="Times New Roman" w:hAnsi="Times New Roman"/>
@@ -6557,6 +6670,7 @@
               </w:rPr>
               <w:t>Postcondition</w:t>
             </w:r>
+            <w:proofErr w:type="spellEnd"/>
           </w:p>
         </w:tc>
         <w:tc>
@@ -7803,8 +7917,6 @@
               </w:rPr>
               <w:t>.</w:t>
             </w:r>
-            <w:bookmarkStart w:id="0" w:name="_GoBack"/>
-            <w:bookmarkEnd w:id="0"/>
           </w:p>
         </w:tc>
       </w:tr>
@@ -8284,6 +8396,40 @@
               </w:rPr>
               <w:t>.</w:t>
             </w:r>
+            <w:r>
+              <w:rPr>
+                <w:rFonts w:ascii="Times New Roman" w:hAnsi="Times New Roman"/>
+              </w:rPr>
+              <w:t xml:space="preserve"> </w:t>
+            </w:r>
+            <w:proofErr w:type="spellStart"/>
+            <w:r>
+              <w:rPr>
+                <w:rFonts w:ascii="Times New Roman" w:hAnsi="Times New Roman"/>
+              </w:rPr>
+              <w:t>Postoji</w:t>
+            </w:r>
+            <w:proofErr w:type="spellEnd"/>
+            <w:r>
+              <w:rPr>
+                <w:rFonts w:ascii="Times New Roman" w:hAnsi="Times New Roman"/>
+              </w:rPr>
+              <w:t xml:space="preserve"> internet </w:t>
+            </w:r>
+            <w:proofErr w:type="spellStart"/>
+            <w:r>
+              <w:rPr>
+                <w:rFonts w:ascii="Times New Roman" w:hAnsi="Times New Roman"/>
+              </w:rPr>
+              <w:t>konekcija</w:t>
+            </w:r>
+            <w:proofErr w:type="spellEnd"/>
+            <w:r>
+              <w:rPr>
+                <w:rFonts w:ascii="Times New Roman" w:hAnsi="Times New Roman"/>
+              </w:rPr>
+              <w:t>.</w:t>
+            </w:r>
           </w:p>
         </w:tc>
       </w:tr>
@@ -8303,6 +8449,7 @@
                 <w:b/>
               </w:rPr>
             </w:pPr>
+            <w:proofErr w:type="spellStart"/>
             <w:r>
               <w:rPr>
                 <w:rFonts w:ascii="Times New Roman" w:hAnsi="Times New Roman"/>
@@ -8310,6 +8457,7 @@
               </w:rPr>
               <w:t>Postcondition</w:t>
             </w:r>
+            <w:proofErr w:type="spellEnd"/>
           </w:p>
         </w:tc>
         <w:tc>
@@ -8504,6 +8652,1739 @@
     <w:p/>
     <w:p/>
     <w:p/>
+    <w:p/>
+    <w:p/>
+    <w:p/>
+    <w:p/>
+    <w:p/>
+    <w:p>
+      <w:pPr>
+        <w:jc w:val="center"/>
+      </w:pPr>
+    </w:p>
+    <w:tbl>
+      <w:tblPr>
+        <w:tblpPr w:leftFromText="180" w:rightFromText="180" w:tblpY="-510"/>
+        <w:tblW w:w="14696" w:type="dxa"/>
+        <w:tblBorders>
+          <w:top w:val="single" w:sz="4" w:space="0" w:color="000000"/>
+          <w:left w:val="single" w:sz="4" w:space="0" w:color="000000"/>
+          <w:bottom w:val="single" w:sz="4" w:space="0" w:color="000000"/>
+          <w:right w:val="single" w:sz="4" w:space="0" w:color="000000"/>
+          <w:insideH w:val="single" w:sz="4" w:space="0" w:color="000000"/>
+          <w:insideV w:val="single" w:sz="4" w:space="0" w:color="000000"/>
+        </w:tblBorders>
+        <w:tblLook w:val="04A0" w:firstRow="1" w:lastRow="0" w:firstColumn="1" w:lastColumn="0" w:noHBand="0" w:noVBand="1"/>
+      </w:tblPr>
+      <w:tblGrid>
+        <w:gridCol w:w="3085"/>
+        <w:gridCol w:w="851"/>
+        <w:gridCol w:w="10760"/>
+      </w:tblGrid>
+      <w:tr>
+        <w:trPr>
+          <w:trHeight w:val="261"/>
+        </w:trPr>
+        <w:tc>
+          <w:tcPr>
+            <w:tcW w:w="3085" w:type="dxa"/>
+          </w:tcPr>
+          <w:p>
+            <w:pPr>
+              <w:spacing w:after="0"/>
+              <w:rPr>
+                <w:rFonts w:ascii="Times New Roman" w:hAnsi="Times New Roman"/>
+                <w:b/>
+              </w:rPr>
+            </w:pPr>
+            <w:r>
+              <w:rPr>
+                <w:rFonts w:ascii="Times New Roman" w:hAnsi="Times New Roman"/>
+                <w:b/>
+              </w:rPr>
+              <w:t>Use case Name</w:t>
+            </w:r>
+          </w:p>
+        </w:tc>
+        <w:tc>
+          <w:tcPr>
+            <w:tcW w:w="11611" w:type="dxa"/>
+            <w:gridSpan w:val="2"/>
+          </w:tcPr>
+          <w:p>
+            <w:pPr>
+              <w:spacing w:after="0"/>
+              <w:rPr>
+                <w:rFonts w:ascii="Times New Roman" w:hAnsi="Times New Roman"/>
+                <w:b/>
+              </w:rPr>
+            </w:pPr>
+            <w:proofErr w:type="spellStart"/>
+            <w:r>
+              <w:rPr>
+                <w:rFonts w:ascii="Times New Roman" w:hAnsi="Times New Roman"/>
+                <w:b/>
+              </w:rPr>
+              <w:t>Dodavanje</w:t>
+            </w:r>
+            <w:proofErr w:type="spellEnd"/>
+            <w:r>
+              <w:rPr>
+                <w:rFonts w:ascii="Times New Roman" w:hAnsi="Times New Roman"/>
+                <w:b/>
+              </w:rPr>
+              <w:t xml:space="preserve"> </w:t>
+            </w:r>
+            <w:proofErr w:type="spellStart"/>
+            <w:r>
+              <w:rPr>
+                <w:rFonts w:ascii="Times New Roman" w:hAnsi="Times New Roman"/>
+                <w:b/>
+              </w:rPr>
+              <w:t>novog</w:t>
+            </w:r>
+            <w:proofErr w:type="spellEnd"/>
+            <w:r>
+              <w:rPr>
+                <w:rFonts w:ascii="Times New Roman" w:hAnsi="Times New Roman"/>
+                <w:b/>
+              </w:rPr>
+              <w:t xml:space="preserve"> </w:t>
+            </w:r>
+            <w:proofErr w:type="spellStart"/>
+            <w:r>
+              <w:rPr>
+                <w:rFonts w:ascii="Times New Roman" w:hAnsi="Times New Roman"/>
+                <w:b/>
+              </w:rPr>
+              <w:t>korisnika</w:t>
+            </w:r>
+            <w:proofErr w:type="spellEnd"/>
+          </w:p>
+        </w:tc>
+      </w:tr>
+      <w:tr>
+        <w:trPr>
+          <w:trHeight w:val="247"/>
+        </w:trPr>
+        <w:tc>
+          <w:tcPr>
+            <w:tcW w:w="3085" w:type="dxa"/>
+          </w:tcPr>
+          <w:p>
+            <w:pPr>
+              <w:spacing w:after="0"/>
+              <w:rPr>
+                <w:rFonts w:ascii="Times New Roman" w:hAnsi="Times New Roman"/>
+                <w:b/>
+              </w:rPr>
+            </w:pPr>
+            <w:r>
+              <w:rPr>
+                <w:rFonts w:ascii="Times New Roman" w:hAnsi="Times New Roman"/>
+                <w:b/>
+              </w:rPr>
+              <w:t>Brief Description</w:t>
+            </w:r>
+          </w:p>
+        </w:tc>
+        <w:tc>
+          <w:tcPr>
+            <w:tcW w:w="11611" w:type="dxa"/>
+            <w:gridSpan w:val="2"/>
+          </w:tcPr>
+          <w:p>
+            <w:pPr>
+              <w:spacing w:after="0"/>
+              <w:rPr>
+                <w:rFonts w:ascii="Times New Roman" w:hAnsi="Times New Roman"/>
+              </w:rPr>
+            </w:pPr>
+            <w:r>
+              <w:rPr>
+                <w:rFonts w:ascii="Times New Roman" w:hAnsi="Times New Roman"/>
+              </w:rPr>
+              <w:t xml:space="preserve">Administrator </w:t>
+            </w:r>
+            <w:proofErr w:type="spellStart"/>
+            <w:r>
+              <w:rPr>
+                <w:rFonts w:ascii="Times New Roman" w:hAnsi="Times New Roman"/>
+              </w:rPr>
+              <w:t>dodaje</w:t>
+            </w:r>
+            <w:proofErr w:type="spellEnd"/>
+            <w:r>
+              <w:rPr>
+                <w:rFonts w:ascii="Times New Roman" w:hAnsi="Times New Roman"/>
+              </w:rPr>
+              <w:t xml:space="preserve"> </w:t>
+            </w:r>
+            <w:proofErr w:type="spellStart"/>
+            <w:r>
+              <w:rPr>
+                <w:rFonts w:ascii="Times New Roman" w:hAnsi="Times New Roman"/>
+              </w:rPr>
+              <w:t>novog</w:t>
+            </w:r>
+            <w:proofErr w:type="spellEnd"/>
+            <w:r>
+              <w:rPr>
+                <w:rFonts w:ascii="Times New Roman" w:hAnsi="Times New Roman"/>
+              </w:rPr>
+              <w:t xml:space="preserve"> </w:t>
+            </w:r>
+            <w:proofErr w:type="spellStart"/>
+            <w:r>
+              <w:rPr>
+                <w:rFonts w:ascii="Times New Roman" w:hAnsi="Times New Roman"/>
+              </w:rPr>
+              <w:t>korisnika</w:t>
+            </w:r>
+            <w:proofErr w:type="spellEnd"/>
+            <w:r>
+              <w:rPr>
+                <w:rFonts w:ascii="Times New Roman" w:hAnsi="Times New Roman"/>
+              </w:rPr>
+              <w:t xml:space="preserve"> </w:t>
+            </w:r>
+            <w:proofErr w:type="spellStart"/>
+            <w:r>
+              <w:rPr>
+                <w:rFonts w:ascii="Times New Roman" w:hAnsi="Times New Roman"/>
+              </w:rPr>
+              <w:t>s</w:t>
+            </w:r>
+            <w:r>
+              <w:rPr>
+                <w:rFonts w:ascii="Times New Roman" w:hAnsi="Times New Roman"/>
+              </w:rPr>
+              <w:t>istema</w:t>
+            </w:r>
+            <w:proofErr w:type="spellEnd"/>
+            <w:r>
+              <w:rPr>
+                <w:rFonts w:ascii="Times New Roman" w:hAnsi="Times New Roman"/>
+              </w:rPr>
+              <w:t>.</w:t>
+            </w:r>
+          </w:p>
+          <w:p>
+            <w:pPr>
+              <w:spacing w:after="0"/>
+              <w:rPr>
+                <w:rFonts w:ascii="Times New Roman" w:hAnsi="Times New Roman"/>
+              </w:rPr>
+            </w:pPr>
+            <w:r>
+              <w:rPr>
+                <w:rFonts w:ascii="Times New Roman" w:hAnsi="Times New Roman"/>
+              </w:rPr>
+              <w:t xml:space="preserve">Novi </w:t>
+            </w:r>
+            <w:proofErr w:type="spellStart"/>
+            <w:r>
+              <w:rPr>
+                <w:rFonts w:ascii="Times New Roman" w:hAnsi="Times New Roman"/>
+              </w:rPr>
+              <w:t>korisnik</w:t>
+            </w:r>
+            <w:proofErr w:type="spellEnd"/>
+            <w:r>
+              <w:rPr>
+                <w:rFonts w:ascii="Times New Roman" w:hAnsi="Times New Roman"/>
+              </w:rPr>
+              <w:t xml:space="preserve"> </w:t>
+            </w:r>
+            <w:proofErr w:type="spellStart"/>
+            <w:r>
+              <w:rPr>
+                <w:rFonts w:ascii="Times New Roman" w:hAnsi="Times New Roman"/>
+              </w:rPr>
+              <w:t>moze</w:t>
+            </w:r>
+            <w:proofErr w:type="spellEnd"/>
+            <w:r>
+              <w:rPr>
+                <w:rFonts w:ascii="Times New Roman" w:hAnsi="Times New Roman"/>
+              </w:rPr>
+              <w:t xml:space="preserve"> </w:t>
+            </w:r>
+            <w:proofErr w:type="spellStart"/>
+            <w:r>
+              <w:rPr>
+                <w:rFonts w:ascii="Times New Roman" w:hAnsi="Times New Roman"/>
+              </w:rPr>
+              <w:t>biti</w:t>
+            </w:r>
+            <w:proofErr w:type="spellEnd"/>
+            <w:r>
+              <w:rPr>
+                <w:rFonts w:ascii="Times New Roman" w:hAnsi="Times New Roman"/>
+              </w:rPr>
+              <w:t xml:space="preserve"> administrator, </w:t>
+            </w:r>
+            <w:proofErr w:type="spellStart"/>
+            <w:r>
+              <w:rPr>
+                <w:rFonts w:ascii="Times New Roman" w:hAnsi="Times New Roman"/>
+              </w:rPr>
+              <w:t>trener</w:t>
+            </w:r>
+            <w:proofErr w:type="spellEnd"/>
+            <w:r>
+              <w:rPr>
+                <w:rFonts w:ascii="Times New Roman" w:hAnsi="Times New Roman"/>
+              </w:rPr>
+              <w:t xml:space="preserve">, </w:t>
+            </w:r>
+            <w:proofErr w:type="spellStart"/>
+            <w:r>
+              <w:rPr>
+                <w:rFonts w:ascii="Times New Roman" w:hAnsi="Times New Roman"/>
+              </w:rPr>
+              <w:t>sekretar</w:t>
+            </w:r>
+            <w:proofErr w:type="spellEnd"/>
+            <w:r>
+              <w:rPr>
+                <w:rFonts w:ascii="Times New Roman" w:hAnsi="Times New Roman"/>
+              </w:rPr>
+              <w:t xml:space="preserve"> </w:t>
+            </w:r>
+            <w:proofErr w:type="spellStart"/>
+            <w:r>
+              <w:rPr>
+                <w:rFonts w:ascii="Times New Roman" w:hAnsi="Times New Roman"/>
+              </w:rPr>
+              <w:t>ili</w:t>
+            </w:r>
+            <w:proofErr w:type="spellEnd"/>
+            <w:r>
+              <w:rPr>
+                <w:rFonts w:ascii="Times New Roman" w:hAnsi="Times New Roman"/>
+              </w:rPr>
+              <w:t xml:space="preserve"> </w:t>
+            </w:r>
+            <w:proofErr w:type="spellStart"/>
+            <w:r>
+              <w:rPr>
+                <w:rFonts w:ascii="Times New Roman" w:hAnsi="Times New Roman"/>
+              </w:rPr>
+              <w:t>računovođa</w:t>
+            </w:r>
+            <w:proofErr w:type="spellEnd"/>
+            <w:r>
+              <w:rPr>
+                <w:rFonts w:ascii="Times New Roman" w:hAnsi="Times New Roman"/>
+              </w:rPr>
+              <w:t>.</w:t>
+            </w:r>
+          </w:p>
+        </w:tc>
+      </w:tr>
+      <w:tr>
+        <w:trPr>
+          <w:trHeight w:val="261"/>
+        </w:trPr>
+        <w:tc>
+          <w:tcPr>
+            <w:tcW w:w="3085" w:type="dxa"/>
+          </w:tcPr>
+          <w:p>
+            <w:pPr>
+              <w:spacing w:after="0"/>
+              <w:rPr>
+                <w:rFonts w:ascii="Times New Roman" w:hAnsi="Times New Roman"/>
+                <w:b/>
+              </w:rPr>
+            </w:pPr>
+            <w:r>
+              <w:rPr>
+                <w:rFonts w:ascii="Times New Roman" w:hAnsi="Times New Roman"/>
+                <w:b/>
+              </w:rPr>
+              <w:t>Actors</w:t>
+            </w:r>
+          </w:p>
+        </w:tc>
+        <w:tc>
+          <w:tcPr>
+            <w:tcW w:w="11611" w:type="dxa"/>
+            <w:gridSpan w:val="2"/>
+          </w:tcPr>
+          <w:p>
+            <w:pPr>
+              <w:spacing w:after="0"/>
+              <w:rPr>
+                <w:rFonts w:ascii="Times New Roman" w:hAnsi="Times New Roman"/>
+              </w:rPr>
+            </w:pPr>
+            <w:r>
+              <w:rPr>
+                <w:rFonts w:ascii="Times New Roman" w:hAnsi="Times New Roman"/>
+              </w:rPr>
+              <w:t xml:space="preserve">Administrator, </w:t>
+            </w:r>
+            <w:proofErr w:type="spellStart"/>
+            <w:r>
+              <w:rPr>
+                <w:rFonts w:ascii="Times New Roman" w:hAnsi="Times New Roman"/>
+              </w:rPr>
+              <w:t>Sistem</w:t>
+            </w:r>
+            <w:proofErr w:type="spellEnd"/>
+          </w:p>
+        </w:tc>
+      </w:tr>
+      <w:tr>
+        <w:trPr>
+          <w:trHeight w:val="247"/>
+        </w:trPr>
+        <w:tc>
+          <w:tcPr>
+            <w:tcW w:w="3085" w:type="dxa"/>
+          </w:tcPr>
+          <w:p>
+            <w:pPr>
+              <w:spacing w:after="0"/>
+              <w:rPr>
+                <w:rFonts w:ascii="Times New Roman" w:hAnsi="Times New Roman"/>
+                <w:b/>
+              </w:rPr>
+            </w:pPr>
+            <w:r>
+              <w:rPr>
+                <w:rFonts w:ascii="Times New Roman" w:hAnsi="Times New Roman"/>
+                <w:b/>
+              </w:rPr>
+              <w:t>Triggers</w:t>
+            </w:r>
+          </w:p>
+        </w:tc>
+        <w:tc>
+          <w:tcPr>
+            <w:tcW w:w="11611" w:type="dxa"/>
+            <w:gridSpan w:val="2"/>
+          </w:tcPr>
+          <w:p>
+            <w:pPr>
+              <w:spacing w:after="0"/>
+              <w:rPr>
+                <w:rFonts w:ascii="Times New Roman" w:hAnsi="Times New Roman"/>
+              </w:rPr>
+            </w:pPr>
+          </w:p>
+        </w:tc>
+      </w:tr>
+      <w:tr>
+        <w:trPr>
+          <w:trHeight w:val="247"/>
+        </w:trPr>
+        <w:tc>
+          <w:tcPr>
+            <w:tcW w:w="14696" w:type="dxa"/>
+            <w:gridSpan w:val="3"/>
+          </w:tcPr>
+          <w:p>
+            <w:pPr>
+              <w:spacing w:after="0"/>
+              <w:jc w:val="center"/>
+              <w:rPr>
+                <w:rFonts w:ascii="Times New Roman" w:hAnsi="Times New Roman"/>
+                <w:b/>
+              </w:rPr>
+            </w:pPr>
+            <w:r>
+              <w:rPr>
+                <w:rFonts w:ascii="Times New Roman" w:hAnsi="Times New Roman"/>
+                <w:b/>
+              </w:rPr>
+              <w:t>Flow of Events</w:t>
+            </w:r>
+          </w:p>
+        </w:tc>
+      </w:tr>
+      <w:tr>
+        <w:trPr>
+          <w:trHeight w:val="261"/>
+        </w:trPr>
+        <w:tc>
+          <w:tcPr>
+            <w:tcW w:w="3085" w:type="dxa"/>
+            <w:vMerge w:val="restart"/>
+          </w:tcPr>
+          <w:p>
+            <w:pPr>
+              <w:spacing w:after="0"/>
+              <w:rPr>
+                <w:rFonts w:ascii="Times New Roman" w:hAnsi="Times New Roman"/>
+                <w:b/>
+              </w:rPr>
+            </w:pPr>
+            <w:r>
+              <w:rPr>
+                <w:rFonts w:ascii="Times New Roman" w:hAnsi="Times New Roman"/>
+                <w:b/>
+              </w:rPr>
+              <w:t>Basic Flow</w:t>
+            </w:r>
+          </w:p>
+        </w:tc>
+        <w:tc>
+          <w:tcPr>
+            <w:tcW w:w="851" w:type="dxa"/>
+          </w:tcPr>
+          <w:p>
+            <w:pPr>
+              <w:spacing w:after="0"/>
+              <w:jc w:val="center"/>
+              <w:rPr>
+                <w:rFonts w:ascii="Times New Roman" w:hAnsi="Times New Roman"/>
+                <w:b/>
+              </w:rPr>
+            </w:pPr>
+            <w:r>
+              <w:rPr>
+                <w:rFonts w:ascii="Times New Roman" w:hAnsi="Times New Roman"/>
+                <w:b/>
+              </w:rPr>
+              <w:t>Steps</w:t>
+            </w:r>
+          </w:p>
+        </w:tc>
+        <w:tc>
+          <w:tcPr>
+            <w:tcW w:w="10760" w:type="dxa"/>
+          </w:tcPr>
+          <w:p>
+            <w:pPr>
+              <w:spacing w:after="0"/>
+              <w:rPr>
+                <w:rFonts w:ascii="Times New Roman" w:hAnsi="Times New Roman"/>
+                <w:b/>
+              </w:rPr>
+            </w:pPr>
+            <w:r>
+              <w:rPr>
+                <w:rFonts w:ascii="Times New Roman" w:hAnsi="Times New Roman"/>
+                <w:b/>
+              </w:rPr>
+              <w:t>Actions</w:t>
+            </w:r>
+          </w:p>
+        </w:tc>
+      </w:tr>
+      <w:tr>
+        <w:trPr>
+          <w:trHeight w:val="261"/>
+        </w:trPr>
+        <w:tc>
+          <w:tcPr>
+            <w:tcW w:w="3085" w:type="dxa"/>
+            <w:vMerge/>
+          </w:tcPr>
+          <w:p>
+            <w:pPr>
+              <w:spacing w:after="0"/>
+              <w:rPr>
+                <w:rFonts w:ascii="Times New Roman" w:hAnsi="Times New Roman"/>
+                <w:b/>
+              </w:rPr>
+            </w:pPr>
+          </w:p>
+        </w:tc>
+        <w:tc>
+          <w:tcPr>
+            <w:tcW w:w="851" w:type="dxa"/>
+          </w:tcPr>
+          <w:p>
+            <w:pPr>
+              <w:spacing w:after="0"/>
+              <w:jc w:val="center"/>
+              <w:rPr>
+                <w:rFonts w:ascii="Times New Roman" w:hAnsi="Times New Roman"/>
+              </w:rPr>
+            </w:pPr>
+            <w:r>
+              <w:rPr>
+                <w:rFonts w:ascii="Times New Roman" w:hAnsi="Times New Roman"/>
+              </w:rPr>
+              <w:t>1</w:t>
+            </w:r>
+          </w:p>
+        </w:tc>
+        <w:tc>
+          <w:tcPr>
+            <w:tcW w:w="10760" w:type="dxa"/>
+          </w:tcPr>
+          <w:p>
+            <w:pPr>
+              <w:spacing w:after="0"/>
+              <w:rPr>
+                <w:rFonts w:ascii="Times New Roman" w:hAnsi="Times New Roman"/>
+              </w:rPr>
+            </w:pPr>
+            <w:r>
+              <w:rPr>
+                <w:rFonts w:ascii="Times New Roman" w:hAnsi="Times New Roman"/>
+              </w:rPr>
+              <w:t xml:space="preserve">Administrator </w:t>
+            </w:r>
+            <w:proofErr w:type="spellStart"/>
+            <w:r>
+              <w:rPr>
+                <w:rFonts w:ascii="Times New Roman" w:hAnsi="Times New Roman"/>
+              </w:rPr>
+              <w:t>bira</w:t>
+            </w:r>
+            <w:proofErr w:type="spellEnd"/>
+            <w:r>
+              <w:rPr>
+                <w:rFonts w:ascii="Times New Roman" w:hAnsi="Times New Roman"/>
+              </w:rPr>
+              <w:t xml:space="preserve"> tip </w:t>
+            </w:r>
+            <w:proofErr w:type="spellStart"/>
+            <w:r>
+              <w:rPr>
+                <w:rFonts w:ascii="Times New Roman" w:hAnsi="Times New Roman"/>
+              </w:rPr>
+              <w:t>novog</w:t>
+            </w:r>
+            <w:proofErr w:type="spellEnd"/>
+            <w:r>
+              <w:rPr>
+                <w:rFonts w:ascii="Times New Roman" w:hAnsi="Times New Roman"/>
+              </w:rPr>
+              <w:t xml:space="preserve"> </w:t>
+            </w:r>
+            <w:proofErr w:type="spellStart"/>
+            <w:r>
+              <w:rPr>
+                <w:rFonts w:ascii="Times New Roman" w:hAnsi="Times New Roman"/>
+              </w:rPr>
+              <w:t>korisnika</w:t>
+            </w:r>
+            <w:proofErr w:type="spellEnd"/>
+            <w:r>
+              <w:rPr>
+                <w:rFonts w:ascii="Times New Roman" w:hAnsi="Times New Roman"/>
+              </w:rPr>
+              <w:t>.</w:t>
+            </w:r>
+          </w:p>
+        </w:tc>
+      </w:tr>
+      <w:tr>
+        <w:trPr>
+          <w:trHeight w:val="261"/>
+        </w:trPr>
+        <w:tc>
+          <w:tcPr>
+            <w:tcW w:w="3085" w:type="dxa"/>
+            <w:vMerge/>
+          </w:tcPr>
+          <w:p>
+            <w:pPr>
+              <w:spacing w:after="0"/>
+              <w:rPr>
+                <w:rFonts w:ascii="Times New Roman" w:hAnsi="Times New Roman"/>
+                <w:b/>
+              </w:rPr>
+            </w:pPr>
+          </w:p>
+        </w:tc>
+        <w:tc>
+          <w:tcPr>
+            <w:tcW w:w="851" w:type="dxa"/>
+          </w:tcPr>
+          <w:p>
+            <w:pPr>
+              <w:spacing w:after="0"/>
+              <w:jc w:val="center"/>
+              <w:rPr>
+                <w:rFonts w:ascii="Times New Roman" w:hAnsi="Times New Roman"/>
+              </w:rPr>
+            </w:pPr>
+            <w:r>
+              <w:rPr>
+                <w:rFonts w:ascii="Times New Roman" w:hAnsi="Times New Roman"/>
+              </w:rPr>
+              <w:t>2</w:t>
+            </w:r>
+          </w:p>
+        </w:tc>
+        <w:tc>
+          <w:tcPr>
+            <w:tcW w:w="10760" w:type="dxa"/>
+          </w:tcPr>
+          <w:p>
+            <w:pPr>
+              <w:spacing w:after="0"/>
+              <w:rPr>
+                <w:rFonts w:ascii="Times New Roman" w:hAnsi="Times New Roman"/>
+              </w:rPr>
+            </w:pPr>
+            <w:r>
+              <w:rPr>
+                <w:rFonts w:ascii="Times New Roman" w:hAnsi="Times New Roman"/>
+              </w:rPr>
+              <w:t xml:space="preserve">Administrator </w:t>
+            </w:r>
+            <w:proofErr w:type="spellStart"/>
+            <w:r>
+              <w:rPr>
+                <w:rFonts w:ascii="Times New Roman" w:hAnsi="Times New Roman"/>
+              </w:rPr>
+              <w:t>unosi</w:t>
+            </w:r>
+            <w:proofErr w:type="spellEnd"/>
+            <w:r>
+              <w:rPr>
+                <w:rFonts w:ascii="Times New Roman" w:hAnsi="Times New Roman"/>
+              </w:rPr>
+              <w:t xml:space="preserve"> </w:t>
+            </w:r>
+            <w:proofErr w:type="spellStart"/>
+            <w:r>
+              <w:rPr>
+                <w:rFonts w:ascii="Times New Roman" w:hAnsi="Times New Roman"/>
+              </w:rPr>
+              <w:t>korisničko</w:t>
+            </w:r>
+            <w:proofErr w:type="spellEnd"/>
+            <w:r>
+              <w:rPr>
+                <w:rFonts w:ascii="Times New Roman" w:hAnsi="Times New Roman"/>
+              </w:rPr>
+              <w:t xml:space="preserve"> </w:t>
+            </w:r>
+            <w:proofErr w:type="spellStart"/>
+            <w:r>
+              <w:rPr>
+                <w:rFonts w:ascii="Times New Roman" w:hAnsi="Times New Roman"/>
+              </w:rPr>
+              <w:t>ime</w:t>
+            </w:r>
+            <w:proofErr w:type="spellEnd"/>
+            <w:r>
+              <w:rPr>
+                <w:rFonts w:ascii="Times New Roman" w:hAnsi="Times New Roman"/>
+              </w:rPr>
+              <w:t xml:space="preserve"> </w:t>
+            </w:r>
+            <w:proofErr w:type="spellStart"/>
+            <w:r>
+              <w:rPr>
+                <w:rFonts w:ascii="Times New Roman" w:hAnsi="Times New Roman"/>
+              </w:rPr>
+              <w:t>i</w:t>
+            </w:r>
+            <w:proofErr w:type="spellEnd"/>
+            <w:r>
+              <w:rPr>
+                <w:rFonts w:ascii="Times New Roman" w:hAnsi="Times New Roman"/>
+              </w:rPr>
+              <w:t xml:space="preserve"> </w:t>
+            </w:r>
+            <w:proofErr w:type="spellStart"/>
+            <w:r>
+              <w:rPr>
+                <w:rFonts w:ascii="Times New Roman" w:hAnsi="Times New Roman"/>
+              </w:rPr>
+              <w:t>šifru</w:t>
+            </w:r>
+            <w:proofErr w:type="spellEnd"/>
+            <w:r>
+              <w:rPr>
+                <w:rFonts w:ascii="Times New Roman" w:hAnsi="Times New Roman"/>
+              </w:rPr>
+              <w:t xml:space="preserve"> </w:t>
+            </w:r>
+            <w:proofErr w:type="spellStart"/>
+            <w:r>
+              <w:rPr>
+                <w:rFonts w:ascii="Times New Roman" w:hAnsi="Times New Roman"/>
+              </w:rPr>
+              <w:t>budućeg</w:t>
+            </w:r>
+            <w:proofErr w:type="spellEnd"/>
+            <w:r>
+              <w:rPr>
+                <w:rFonts w:ascii="Times New Roman" w:hAnsi="Times New Roman"/>
+              </w:rPr>
+              <w:t xml:space="preserve"> </w:t>
+            </w:r>
+            <w:proofErr w:type="spellStart"/>
+            <w:r>
+              <w:rPr>
+                <w:rFonts w:ascii="Times New Roman" w:hAnsi="Times New Roman"/>
+              </w:rPr>
+              <w:t>korisnika</w:t>
+            </w:r>
+            <w:proofErr w:type="spellEnd"/>
+            <w:r>
+              <w:rPr>
+                <w:rFonts w:ascii="Times New Roman" w:hAnsi="Times New Roman"/>
+              </w:rPr>
+              <w:t>.</w:t>
+            </w:r>
+          </w:p>
+        </w:tc>
+      </w:tr>
+      <w:tr>
+        <w:trPr>
+          <w:trHeight w:val="128"/>
+        </w:trPr>
+        <w:tc>
+          <w:tcPr>
+            <w:tcW w:w="3085" w:type="dxa"/>
+            <w:vMerge/>
+          </w:tcPr>
+          <w:p>
+            <w:pPr>
+              <w:spacing w:after="0"/>
+              <w:rPr>
+                <w:rFonts w:ascii="Times New Roman" w:hAnsi="Times New Roman"/>
+                <w:b/>
+              </w:rPr>
+            </w:pPr>
+          </w:p>
+        </w:tc>
+        <w:tc>
+          <w:tcPr>
+            <w:tcW w:w="851" w:type="dxa"/>
+          </w:tcPr>
+          <w:p>
+            <w:pPr>
+              <w:spacing w:after="0"/>
+              <w:jc w:val="center"/>
+              <w:rPr>
+                <w:rFonts w:ascii="Times New Roman" w:hAnsi="Times New Roman"/>
+              </w:rPr>
+            </w:pPr>
+            <w:r>
+              <w:rPr>
+                <w:rFonts w:ascii="Times New Roman" w:hAnsi="Times New Roman"/>
+              </w:rPr>
+              <w:t>3</w:t>
+            </w:r>
+          </w:p>
+        </w:tc>
+        <w:tc>
+          <w:tcPr>
+            <w:tcW w:w="10760" w:type="dxa"/>
+          </w:tcPr>
+          <w:p>
+            <w:pPr>
+              <w:spacing w:after="0"/>
+            </w:pPr>
+            <w:proofErr w:type="spellStart"/>
+            <w:r>
+              <w:rPr>
+                <w:rFonts w:ascii="Times New Roman" w:hAnsi="Times New Roman"/>
+              </w:rPr>
+              <w:t>Sistem</w:t>
+            </w:r>
+            <w:proofErr w:type="spellEnd"/>
+            <w:r>
+              <w:rPr>
+                <w:rFonts w:ascii="Times New Roman" w:hAnsi="Times New Roman"/>
+              </w:rPr>
+              <w:t xml:space="preserve"> </w:t>
+            </w:r>
+            <w:proofErr w:type="spellStart"/>
+            <w:r>
+              <w:rPr>
+                <w:rFonts w:ascii="Times New Roman" w:hAnsi="Times New Roman"/>
+              </w:rPr>
+              <w:t>provjerava</w:t>
+            </w:r>
+            <w:proofErr w:type="spellEnd"/>
+            <w:r>
+              <w:rPr>
+                <w:rFonts w:ascii="Times New Roman" w:hAnsi="Times New Roman"/>
+              </w:rPr>
+              <w:t xml:space="preserve"> </w:t>
+            </w:r>
+            <w:proofErr w:type="spellStart"/>
+            <w:r>
+              <w:rPr>
+                <w:rFonts w:ascii="Times New Roman" w:hAnsi="Times New Roman"/>
+              </w:rPr>
+              <w:t>listu</w:t>
+            </w:r>
+            <w:proofErr w:type="spellEnd"/>
+            <w:r>
+              <w:rPr>
+                <w:rFonts w:ascii="Times New Roman" w:hAnsi="Times New Roman"/>
+              </w:rPr>
+              <w:t xml:space="preserve"> </w:t>
+            </w:r>
+            <w:proofErr w:type="spellStart"/>
+            <w:r>
+              <w:rPr>
+                <w:rFonts w:ascii="Times New Roman" w:hAnsi="Times New Roman"/>
+              </w:rPr>
+              <w:t>postojećih</w:t>
+            </w:r>
+            <w:proofErr w:type="spellEnd"/>
+            <w:r>
+              <w:rPr>
+                <w:rFonts w:ascii="Times New Roman" w:hAnsi="Times New Roman"/>
+              </w:rPr>
+              <w:t xml:space="preserve"> </w:t>
+            </w:r>
+            <w:proofErr w:type="spellStart"/>
+            <w:r>
+              <w:rPr>
+                <w:rFonts w:ascii="Times New Roman" w:hAnsi="Times New Roman"/>
+              </w:rPr>
+              <w:t>korisnika</w:t>
+            </w:r>
+            <w:proofErr w:type="spellEnd"/>
+            <w:r>
+              <w:rPr>
+                <w:rFonts w:ascii="Times New Roman" w:hAnsi="Times New Roman"/>
+              </w:rPr>
+              <w:t>.</w:t>
+            </w:r>
+          </w:p>
+        </w:tc>
+      </w:tr>
+      <w:tr>
+        <w:trPr>
+          <w:trHeight w:val="306"/>
+        </w:trPr>
+        <w:tc>
+          <w:tcPr>
+            <w:tcW w:w="3085" w:type="dxa"/>
+            <w:vMerge/>
+          </w:tcPr>
+          <w:p>
+            <w:pPr>
+              <w:spacing w:after="0"/>
+              <w:rPr>
+                <w:rFonts w:ascii="Times New Roman" w:hAnsi="Times New Roman"/>
+                <w:b/>
+              </w:rPr>
+            </w:pPr>
+          </w:p>
+        </w:tc>
+        <w:tc>
+          <w:tcPr>
+            <w:tcW w:w="851" w:type="dxa"/>
+          </w:tcPr>
+          <w:p>
+            <w:pPr>
+              <w:spacing w:after="0"/>
+              <w:jc w:val="center"/>
+              <w:rPr>
+                <w:rFonts w:ascii="Times New Roman" w:hAnsi="Times New Roman"/>
+              </w:rPr>
+            </w:pPr>
+            <w:r>
+              <w:rPr>
+                <w:rFonts w:ascii="Times New Roman" w:hAnsi="Times New Roman"/>
+              </w:rPr>
+              <w:t>4</w:t>
+            </w:r>
+          </w:p>
+        </w:tc>
+        <w:tc>
+          <w:tcPr>
+            <w:tcW w:w="10760" w:type="dxa"/>
+          </w:tcPr>
+          <w:p>
+            <w:pPr>
+              <w:spacing w:after="0"/>
+              <w:rPr>
+                <w:rFonts w:ascii="Times New Roman" w:hAnsi="Times New Roman"/>
+              </w:rPr>
+            </w:pPr>
+            <w:proofErr w:type="spellStart"/>
+            <w:r>
+              <w:rPr>
+                <w:rFonts w:ascii="Times New Roman" w:hAnsi="Times New Roman"/>
+              </w:rPr>
+              <w:t>Sistem</w:t>
+            </w:r>
+            <w:proofErr w:type="spellEnd"/>
+            <w:r>
+              <w:rPr>
+                <w:rFonts w:ascii="Times New Roman" w:hAnsi="Times New Roman"/>
+              </w:rPr>
+              <w:t xml:space="preserve"> </w:t>
+            </w:r>
+            <w:proofErr w:type="spellStart"/>
+            <w:r>
+              <w:rPr>
+                <w:rFonts w:ascii="Times New Roman" w:hAnsi="Times New Roman"/>
+              </w:rPr>
+              <w:t>dodaje</w:t>
+            </w:r>
+            <w:proofErr w:type="spellEnd"/>
+            <w:r>
+              <w:rPr>
+                <w:rFonts w:ascii="Times New Roman" w:hAnsi="Times New Roman"/>
+              </w:rPr>
+              <w:t xml:space="preserve"> </w:t>
+            </w:r>
+            <w:proofErr w:type="spellStart"/>
+            <w:r>
+              <w:rPr>
+                <w:rFonts w:ascii="Times New Roman" w:hAnsi="Times New Roman"/>
+              </w:rPr>
+              <w:t>novog</w:t>
+            </w:r>
+            <w:proofErr w:type="spellEnd"/>
+            <w:r>
+              <w:rPr>
+                <w:rFonts w:ascii="Times New Roman" w:hAnsi="Times New Roman"/>
+              </w:rPr>
+              <w:t xml:space="preserve"> </w:t>
+            </w:r>
+            <w:proofErr w:type="spellStart"/>
+            <w:r>
+              <w:rPr>
+                <w:rFonts w:ascii="Times New Roman" w:hAnsi="Times New Roman"/>
+              </w:rPr>
+              <w:t>korisnika</w:t>
+            </w:r>
+            <w:proofErr w:type="spellEnd"/>
+            <w:r>
+              <w:rPr>
+                <w:rFonts w:ascii="Times New Roman" w:hAnsi="Times New Roman"/>
+              </w:rPr>
+              <w:t xml:space="preserve"> u </w:t>
+            </w:r>
+            <w:proofErr w:type="spellStart"/>
+            <w:r>
+              <w:rPr>
+                <w:rFonts w:ascii="Times New Roman" w:hAnsi="Times New Roman"/>
+              </w:rPr>
+              <w:t>listu</w:t>
+            </w:r>
+            <w:proofErr w:type="spellEnd"/>
+            <w:r>
+              <w:rPr>
+                <w:rFonts w:ascii="Times New Roman" w:hAnsi="Times New Roman"/>
+              </w:rPr>
+              <w:t>.</w:t>
+            </w:r>
+          </w:p>
+        </w:tc>
+      </w:tr>
+      <w:tr>
+        <w:trPr>
+          <w:trHeight w:val="261"/>
+        </w:trPr>
+        <w:tc>
+          <w:tcPr>
+            <w:tcW w:w="3085" w:type="dxa"/>
+            <w:vMerge w:val="restart"/>
+          </w:tcPr>
+          <w:p>
+            <w:pPr>
+              <w:spacing w:after="0"/>
+              <w:rPr>
+                <w:rFonts w:ascii="Times New Roman" w:hAnsi="Times New Roman"/>
+                <w:b/>
+              </w:rPr>
+            </w:pPr>
+            <w:r>
+              <w:rPr>
+                <w:rFonts w:ascii="Times New Roman" w:hAnsi="Times New Roman"/>
+                <w:b/>
+              </w:rPr>
+              <w:t>Alternate Flow</w:t>
+            </w:r>
+          </w:p>
+        </w:tc>
+        <w:tc>
+          <w:tcPr>
+            <w:tcW w:w="851" w:type="dxa"/>
+          </w:tcPr>
+          <w:p>
+            <w:pPr>
+              <w:spacing w:after="0"/>
+              <w:rPr>
+                <w:rFonts w:ascii="Times New Roman" w:hAnsi="Times New Roman"/>
+                <w:b/>
+              </w:rPr>
+            </w:pPr>
+            <w:r>
+              <w:rPr>
+                <w:rFonts w:ascii="Times New Roman" w:hAnsi="Times New Roman"/>
+                <w:b/>
+              </w:rPr>
+              <w:t>Steps</w:t>
+            </w:r>
+          </w:p>
+        </w:tc>
+        <w:tc>
+          <w:tcPr>
+            <w:tcW w:w="10760" w:type="dxa"/>
+          </w:tcPr>
+          <w:p>
+            <w:pPr>
+              <w:spacing w:after="0"/>
+              <w:rPr>
+                <w:rFonts w:ascii="Times New Roman" w:hAnsi="Times New Roman"/>
+                <w:b/>
+              </w:rPr>
+            </w:pPr>
+            <w:r>
+              <w:rPr>
+                <w:rFonts w:ascii="Times New Roman" w:hAnsi="Times New Roman"/>
+                <w:b/>
+              </w:rPr>
+              <w:t>Branching Actions</w:t>
+            </w:r>
+          </w:p>
+        </w:tc>
+      </w:tr>
+      <w:tr>
+        <w:trPr>
+          <w:trHeight w:val="867"/>
+        </w:trPr>
+        <w:tc>
+          <w:tcPr>
+            <w:tcW w:w="3085" w:type="dxa"/>
+            <w:vMerge/>
+          </w:tcPr>
+          <w:p>
+            <w:pPr>
+              <w:spacing w:after="0"/>
+              <w:rPr>
+                <w:rFonts w:ascii="Times New Roman" w:hAnsi="Times New Roman"/>
+                <w:b/>
+              </w:rPr>
+            </w:pPr>
+          </w:p>
+        </w:tc>
+        <w:tc>
+          <w:tcPr>
+            <w:tcW w:w="851" w:type="dxa"/>
+          </w:tcPr>
+          <w:p>
+            <w:pPr>
+              <w:spacing w:after="0"/>
+              <w:jc w:val="center"/>
+              <w:rPr>
+                <w:rFonts w:ascii="Times New Roman" w:hAnsi="Times New Roman"/>
+              </w:rPr>
+            </w:pPr>
+            <w:r>
+              <w:rPr>
+                <w:rFonts w:ascii="Times New Roman" w:hAnsi="Times New Roman"/>
+              </w:rPr>
+              <w:t>3</w:t>
+            </w:r>
+            <w:r>
+              <w:rPr>
+                <w:rFonts w:ascii="Times New Roman" w:hAnsi="Times New Roman"/>
+              </w:rPr>
+              <w:t>.1</w:t>
+            </w:r>
+          </w:p>
+        </w:tc>
+        <w:tc>
+          <w:tcPr>
+            <w:tcW w:w="10760" w:type="dxa"/>
+          </w:tcPr>
+          <w:p>
+            <w:pPr>
+              <w:spacing w:after="0"/>
+              <w:rPr>
+                <w:rFonts w:ascii="Times New Roman" w:hAnsi="Times New Roman"/>
+              </w:rPr>
+            </w:pPr>
+            <w:r>
+              <w:rPr>
+                <w:rFonts w:ascii="Times New Roman" w:hAnsi="Times New Roman"/>
+              </w:rPr>
+              <w:t xml:space="preserve">AKO </w:t>
+            </w:r>
+            <w:proofErr w:type="spellStart"/>
+            <w:r>
+              <w:rPr>
+                <w:rFonts w:ascii="Times New Roman" w:hAnsi="Times New Roman"/>
+              </w:rPr>
+              <w:t>već</w:t>
+            </w:r>
+            <w:proofErr w:type="spellEnd"/>
+            <w:r>
+              <w:rPr>
+                <w:rFonts w:ascii="Times New Roman" w:hAnsi="Times New Roman"/>
+              </w:rPr>
+              <w:t xml:space="preserve"> </w:t>
+            </w:r>
+            <w:proofErr w:type="spellStart"/>
+            <w:r>
+              <w:rPr>
+                <w:rFonts w:ascii="Times New Roman" w:hAnsi="Times New Roman"/>
+              </w:rPr>
+              <w:t>postoji</w:t>
+            </w:r>
+            <w:proofErr w:type="spellEnd"/>
+            <w:r>
+              <w:rPr>
+                <w:rFonts w:ascii="Times New Roman" w:hAnsi="Times New Roman"/>
+              </w:rPr>
+              <w:t xml:space="preserve"> </w:t>
+            </w:r>
+            <w:proofErr w:type="spellStart"/>
+            <w:r>
+              <w:rPr>
+                <w:rFonts w:ascii="Times New Roman" w:hAnsi="Times New Roman"/>
+              </w:rPr>
+              <w:t>korisnik</w:t>
+            </w:r>
+            <w:proofErr w:type="spellEnd"/>
+            <w:r>
+              <w:rPr>
+                <w:rFonts w:ascii="Times New Roman" w:hAnsi="Times New Roman"/>
+              </w:rPr>
+              <w:t xml:space="preserve"> </w:t>
+            </w:r>
+            <w:proofErr w:type="spellStart"/>
+            <w:r>
+              <w:rPr>
+                <w:rFonts w:ascii="Times New Roman" w:hAnsi="Times New Roman"/>
+              </w:rPr>
+              <w:t>sa</w:t>
+            </w:r>
+            <w:proofErr w:type="spellEnd"/>
+            <w:r>
+              <w:rPr>
+                <w:rFonts w:ascii="Times New Roman" w:hAnsi="Times New Roman"/>
+              </w:rPr>
+              <w:t xml:space="preserve"> </w:t>
+            </w:r>
+            <w:proofErr w:type="spellStart"/>
+            <w:r>
+              <w:rPr>
+                <w:rFonts w:ascii="Times New Roman" w:hAnsi="Times New Roman"/>
+              </w:rPr>
+              <w:t>istim</w:t>
+            </w:r>
+            <w:proofErr w:type="spellEnd"/>
+            <w:r>
+              <w:rPr>
+                <w:rFonts w:ascii="Times New Roman" w:hAnsi="Times New Roman"/>
+              </w:rPr>
+              <w:t xml:space="preserve"> </w:t>
+            </w:r>
+            <w:proofErr w:type="spellStart"/>
+            <w:r>
+              <w:rPr>
+                <w:rFonts w:ascii="Times New Roman" w:hAnsi="Times New Roman"/>
+              </w:rPr>
+              <w:t>imenom</w:t>
+            </w:r>
+            <w:proofErr w:type="spellEnd"/>
+            <w:r>
+              <w:rPr>
+                <w:rFonts w:ascii="Times New Roman" w:hAnsi="Times New Roman"/>
+              </w:rPr>
+              <w:t>.</w:t>
+            </w:r>
+          </w:p>
+          <w:p>
+            <w:pPr>
+              <w:spacing w:after="0"/>
+              <w:rPr>
+                <w:rFonts w:ascii="Times New Roman" w:hAnsi="Times New Roman"/>
+              </w:rPr>
+            </w:pPr>
+            <w:proofErr w:type="spellStart"/>
+            <w:r>
+              <w:rPr>
+                <w:rFonts w:ascii="Times New Roman" w:hAnsi="Times New Roman"/>
+              </w:rPr>
+              <w:t>S</w:t>
+            </w:r>
+            <w:r>
+              <w:rPr>
+                <w:rFonts w:ascii="Times New Roman" w:hAnsi="Times New Roman"/>
+              </w:rPr>
+              <w:t>istem</w:t>
+            </w:r>
+            <w:proofErr w:type="spellEnd"/>
+            <w:r>
+              <w:rPr>
+                <w:rFonts w:ascii="Times New Roman" w:hAnsi="Times New Roman"/>
+              </w:rPr>
+              <w:t xml:space="preserve"> </w:t>
+            </w:r>
+            <w:proofErr w:type="spellStart"/>
+            <w:r>
+              <w:rPr>
+                <w:rFonts w:ascii="Times New Roman" w:hAnsi="Times New Roman"/>
+              </w:rPr>
+              <w:t>obavještava</w:t>
+            </w:r>
+            <w:proofErr w:type="spellEnd"/>
+            <w:r>
+              <w:rPr>
+                <w:rFonts w:ascii="Times New Roman" w:hAnsi="Times New Roman"/>
+              </w:rPr>
+              <w:t xml:space="preserve"> </w:t>
+            </w:r>
+            <w:proofErr w:type="spellStart"/>
+            <w:r>
+              <w:rPr>
+                <w:rFonts w:ascii="Times New Roman" w:hAnsi="Times New Roman"/>
+              </w:rPr>
+              <w:t>korisnika</w:t>
+            </w:r>
+            <w:proofErr w:type="spellEnd"/>
+            <w:r>
+              <w:rPr>
+                <w:rFonts w:ascii="Times New Roman" w:hAnsi="Times New Roman"/>
+              </w:rPr>
+              <w:t xml:space="preserve"> da je </w:t>
+            </w:r>
+            <w:proofErr w:type="spellStart"/>
+            <w:r>
+              <w:rPr>
+                <w:rFonts w:ascii="Times New Roman" w:hAnsi="Times New Roman"/>
+              </w:rPr>
+              <w:t>došlo</w:t>
+            </w:r>
+            <w:proofErr w:type="spellEnd"/>
+            <w:r>
+              <w:rPr>
+                <w:rFonts w:ascii="Times New Roman" w:hAnsi="Times New Roman"/>
+              </w:rPr>
+              <w:t xml:space="preserve"> do </w:t>
+            </w:r>
+            <w:proofErr w:type="spellStart"/>
+            <w:r>
+              <w:rPr>
+                <w:rFonts w:ascii="Times New Roman" w:hAnsi="Times New Roman"/>
+              </w:rPr>
+              <w:t>greške</w:t>
+            </w:r>
+            <w:proofErr w:type="spellEnd"/>
+            <w:r>
+              <w:rPr>
+                <w:rFonts w:ascii="Times New Roman" w:hAnsi="Times New Roman"/>
+              </w:rPr>
+              <w:t xml:space="preserve"> </w:t>
+            </w:r>
+            <w:proofErr w:type="spellStart"/>
+            <w:r>
+              <w:rPr>
+                <w:rFonts w:ascii="Times New Roman" w:hAnsi="Times New Roman"/>
+              </w:rPr>
+              <w:t>i</w:t>
+            </w:r>
+            <w:proofErr w:type="spellEnd"/>
+            <w:r>
+              <w:rPr>
+                <w:rFonts w:ascii="Times New Roman" w:hAnsi="Times New Roman"/>
+              </w:rPr>
+              <w:t xml:space="preserve"> </w:t>
+            </w:r>
+            <w:proofErr w:type="spellStart"/>
+            <w:r>
+              <w:rPr>
+                <w:rFonts w:ascii="Times New Roman" w:hAnsi="Times New Roman"/>
+              </w:rPr>
+              <w:t>završava</w:t>
+            </w:r>
+            <w:proofErr w:type="spellEnd"/>
+            <w:r>
+              <w:rPr>
+                <w:rFonts w:ascii="Times New Roman" w:hAnsi="Times New Roman"/>
+              </w:rPr>
+              <w:t xml:space="preserve"> </w:t>
+            </w:r>
+            <w:proofErr w:type="spellStart"/>
+            <w:r>
+              <w:rPr>
+                <w:rFonts w:ascii="Times New Roman" w:hAnsi="Times New Roman"/>
+              </w:rPr>
+              <w:t>sa</w:t>
+            </w:r>
+            <w:proofErr w:type="spellEnd"/>
+            <w:r>
+              <w:rPr>
+                <w:rFonts w:ascii="Times New Roman" w:hAnsi="Times New Roman"/>
+              </w:rPr>
+              <w:t xml:space="preserve"> </w:t>
+            </w:r>
+            <w:proofErr w:type="spellStart"/>
+            <w:r>
+              <w:rPr>
+                <w:rFonts w:ascii="Times New Roman" w:hAnsi="Times New Roman"/>
+              </w:rPr>
+              <w:t>radom</w:t>
+            </w:r>
+            <w:proofErr w:type="spellEnd"/>
+            <w:r>
+              <w:rPr>
+                <w:rFonts w:ascii="Times New Roman" w:hAnsi="Times New Roman"/>
+              </w:rPr>
+              <w:t>.</w:t>
+            </w:r>
+            <w:bookmarkStart w:id="0" w:name="_GoBack"/>
+            <w:bookmarkEnd w:id="0"/>
+          </w:p>
+        </w:tc>
+      </w:tr>
+      <w:tr>
+        <w:trPr>
+          <w:trHeight w:val="383"/>
+        </w:trPr>
+        <w:tc>
+          <w:tcPr>
+            <w:tcW w:w="14696" w:type="dxa"/>
+            <w:gridSpan w:val="3"/>
+          </w:tcPr>
+          <w:p>
+            <w:pPr>
+              <w:spacing w:after="0"/>
+              <w:jc w:val="center"/>
+              <w:rPr>
+                <w:rFonts w:ascii="Times New Roman" w:hAnsi="Times New Roman"/>
+              </w:rPr>
+            </w:pPr>
+            <w:r>
+              <w:rPr>
+                <w:rFonts w:ascii="Times New Roman" w:hAnsi="Times New Roman"/>
+                <w:b/>
+              </w:rPr>
+              <w:t>Special Requirements</w:t>
+            </w:r>
+          </w:p>
+        </w:tc>
+      </w:tr>
+      <w:tr>
+        <w:trPr>
+          <w:trHeight w:val="382"/>
+        </w:trPr>
+        <w:tc>
+          <w:tcPr>
+            <w:tcW w:w="3085" w:type="dxa"/>
+          </w:tcPr>
+          <w:p>
+            <w:pPr>
+              <w:spacing w:after="0"/>
+              <w:rPr>
+                <w:rFonts w:ascii="Times New Roman" w:hAnsi="Times New Roman"/>
+                <w:b/>
+              </w:rPr>
+            </w:pPr>
+          </w:p>
+        </w:tc>
+        <w:tc>
+          <w:tcPr>
+            <w:tcW w:w="11611" w:type="dxa"/>
+            <w:gridSpan w:val="2"/>
+          </w:tcPr>
+          <w:p>
+            <w:pPr>
+              <w:spacing w:after="0"/>
+              <w:rPr>
+                <w:rFonts w:ascii="Times New Roman" w:hAnsi="Times New Roman"/>
+              </w:rPr>
+            </w:pPr>
+          </w:p>
+        </w:tc>
+      </w:tr>
+      <w:tr>
+        <w:trPr>
+          <w:trHeight w:val="261"/>
+        </w:trPr>
+        <w:tc>
+          <w:tcPr>
+            <w:tcW w:w="3085" w:type="dxa"/>
+          </w:tcPr>
+          <w:p>
+            <w:pPr>
+              <w:spacing w:after="0"/>
+              <w:rPr>
+                <w:rFonts w:ascii="Times New Roman" w:hAnsi="Times New Roman"/>
+                <w:b/>
+              </w:rPr>
+            </w:pPr>
+            <w:r>
+              <w:rPr>
+                <w:rFonts w:ascii="Times New Roman" w:hAnsi="Times New Roman"/>
+                <w:b/>
+              </w:rPr>
+              <w:t>Precondition</w:t>
+            </w:r>
+          </w:p>
+        </w:tc>
+        <w:tc>
+          <w:tcPr>
+            <w:tcW w:w="11611" w:type="dxa"/>
+            <w:gridSpan w:val="2"/>
+          </w:tcPr>
+          <w:p>
+            <w:pPr>
+              <w:spacing w:after="0"/>
+              <w:rPr>
+                <w:rFonts w:ascii="Times New Roman" w:hAnsi="Times New Roman"/>
+              </w:rPr>
+            </w:pPr>
+            <w:r>
+              <w:rPr>
+                <w:rFonts w:ascii="Times New Roman" w:hAnsi="Times New Roman"/>
+              </w:rPr>
+              <w:t>Administrator</w:t>
+            </w:r>
+            <w:r>
+              <w:rPr>
+                <w:rFonts w:ascii="Times New Roman" w:hAnsi="Times New Roman"/>
+              </w:rPr>
+              <w:t xml:space="preserve"> </w:t>
+            </w:r>
+            <w:proofErr w:type="spellStart"/>
+            <w:r>
+              <w:rPr>
+                <w:rFonts w:ascii="Times New Roman" w:hAnsi="Times New Roman"/>
+              </w:rPr>
+              <w:t>ulogovan</w:t>
+            </w:r>
+            <w:proofErr w:type="spellEnd"/>
+            <w:r>
+              <w:rPr>
+                <w:rFonts w:ascii="Times New Roman" w:hAnsi="Times New Roman"/>
+              </w:rPr>
+              <w:t xml:space="preserve"> </w:t>
+            </w:r>
+            <w:proofErr w:type="spellStart"/>
+            <w:r>
+              <w:rPr>
+                <w:rFonts w:ascii="Times New Roman" w:hAnsi="Times New Roman"/>
+              </w:rPr>
+              <w:t>na</w:t>
+            </w:r>
+            <w:proofErr w:type="spellEnd"/>
+            <w:r>
+              <w:rPr>
+                <w:rFonts w:ascii="Times New Roman" w:hAnsi="Times New Roman"/>
+              </w:rPr>
+              <w:t xml:space="preserve"> </w:t>
+            </w:r>
+            <w:proofErr w:type="spellStart"/>
+            <w:r>
+              <w:rPr>
+                <w:rFonts w:ascii="Times New Roman" w:hAnsi="Times New Roman"/>
+              </w:rPr>
+              <w:t>sistem</w:t>
+            </w:r>
+            <w:proofErr w:type="spellEnd"/>
+            <w:r>
+              <w:rPr>
+                <w:rFonts w:ascii="Times New Roman" w:hAnsi="Times New Roman"/>
+              </w:rPr>
+              <w:t xml:space="preserve">. </w:t>
+            </w:r>
+            <w:proofErr w:type="spellStart"/>
+            <w:r>
+              <w:rPr>
+                <w:rFonts w:ascii="Times New Roman" w:hAnsi="Times New Roman"/>
+              </w:rPr>
+              <w:t>Postoji</w:t>
+            </w:r>
+            <w:proofErr w:type="spellEnd"/>
+            <w:r>
+              <w:rPr>
+                <w:rFonts w:ascii="Times New Roman" w:hAnsi="Times New Roman"/>
+              </w:rPr>
+              <w:t xml:space="preserve"> internet </w:t>
+            </w:r>
+            <w:proofErr w:type="spellStart"/>
+            <w:r>
+              <w:rPr>
+                <w:rFonts w:ascii="Times New Roman" w:hAnsi="Times New Roman"/>
+              </w:rPr>
+              <w:t>konekcija</w:t>
+            </w:r>
+            <w:proofErr w:type="spellEnd"/>
+            <w:r>
+              <w:rPr>
+                <w:rFonts w:ascii="Times New Roman" w:hAnsi="Times New Roman"/>
+              </w:rPr>
+              <w:t>.</w:t>
+            </w:r>
+          </w:p>
+        </w:tc>
+      </w:tr>
+      <w:tr>
+        <w:trPr>
+          <w:trHeight w:val="261"/>
+        </w:trPr>
+        <w:tc>
+          <w:tcPr>
+            <w:tcW w:w="3085" w:type="dxa"/>
+          </w:tcPr>
+          <w:p>
+            <w:pPr>
+              <w:spacing w:after="0"/>
+              <w:rPr>
+                <w:rFonts w:ascii="Times New Roman" w:hAnsi="Times New Roman"/>
+                <w:b/>
+              </w:rPr>
+            </w:pPr>
+            <w:proofErr w:type="spellStart"/>
+            <w:r>
+              <w:rPr>
+                <w:rFonts w:ascii="Times New Roman" w:hAnsi="Times New Roman"/>
+                <w:b/>
+              </w:rPr>
+              <w:t>Postcondition</w:t>
+            </w:r>
+            <w:proofErr w:type="spellEnd"/>
+          </w:p>
+        </w:tc>
+        <w:tc>
+          <w:tcPr>
+            <w:tcW w:w="11611" w:type="dxa"/>
+            <w:gridSpan w:val="2"/>
+          </w:tcPr>
+          <w:p>
+            <w:pPr>
+              <w:spacing w:after="0"/>
+              <w:rPr>
+                <w:rFonts w:ascii="Times New Roman" w:hAnsi="Times New Roman"/>
+              </w:rPr>
+            </w:pPr>
+            <w:proofErr w:type="spellStart"/>
+            <w:r>
+              <w:rPr>
+                <w:rFonts w:ascii="Times New Roman" w:hAnsi="Times New Roman"/>
+              </w:rPr>
+              <w:t>Azurirana</w:t>
+            </w:r>
+            <w:proofErr w:type="spellEnd"/>
+            <w:r>
+              <w:rPr>
+                <w:rFonts w:ascii="Times New Roman" w:hAnsi="Times New Roman"/>
+              </w:rPr>
+              <w:t xml:space="preserve"> </w:t>
+            </w:r>
+            <w:proofErr w:type="spellStart"/>
+            <w:r>
+              <w:rPr>
+                <w:rFonts w:ascii="Times New Roman" w:hAnsi="Times New Roman"/>
+              </w:rPr>
+              <w:t>lista</w:t>
+            </w:r>
+            <w:proofErr w:type="spellEnd"/>
+            <w:r>
+              <w:rPr>
+                <w:rFonts w:ascii="Times New Roman" w:hAnsi="Times New Roman"/>
+              </w:rPr>
+              <w:t xml:space="preserve"> </w:t>
+            </w:r>
+            <w:proofErr w:type="spellStart"/>
+            <w:r>
+              <w:rPr>
+                <w:rFonts w:ascii="Times New Roman" w:hAnsi="Times New Roman"/>
+              </w:rPr>
+              <w:t>korisnika</w:t>
+            </w:r>
+            <w:proofErr w:type="spellEnd"/>
+            <w:r>
+              <w:rPr>
+                <w:rFonts w:ascii="Times New Roman" w:hAnsi="Times New Roman"/>
+              </w:rPr>
+              <w:t>.</w:t>
+            </w:r>
+            <w:r>
+              <w:rPr>
+                <w:rFonts w:ascii="Times New Roman" w:hAnsi="Times New Roman"/>
+              </w:rPr>
+              <w:t xml:space="preserve"> </w:t>
+            </w:r>
+            <w:proofErr w:type="spellStart"/>
+            <w:r>
+              <w:rPr>
+                <w:rFonts w:ascii="Times New Roman" w:hAnsi="Times New Roman"/>
+              </w:rPr>
+              <w:t>Dodan</w:t>
+            </w:r>
+            <w:proofErr w:type="spellEnd"/>
+            <w:r>
+              <w:rPr>
+                <w:rFonts w:ascii="Times New Roman" w:hAnsi="Times New Roman"/>
+              </w:rPr>
+              <w:t xml:space="preserve"> </w:t>
+            </w:r>
+            <w:proofErr w:type="spellStart"/>
+            <w:r>
+              <w:rPr>
+                <w:rFonts w:ascii="Times New Roman" w:hAnsi="Times New Roman"/>
+              </w:rPr>
+              <w:t>novi</w:t>
+            </w:r>
+            <w:proofErr w:type="spellEnd"/>
+            <w:r>
+              <w:rPr>
+                <w:rFonts w:ascii="Times New Roman" w:hAnsi="Times New Roman"/>
+              </w:rPr>
+              <w:t xml:space="preserve"> </w:t>
+            </w:r>
+            <w:proofErr w:type="spellStart"/>
+            <w:r>
+              <w:rPr>
+                <w:rFonts w:ascii="Times New Roman" w:hAnsi="Times New Roman"/>
+              </w:rPr>
+              <w:t>korisnik</w:t>
+            </w:r>
+            <w:proofErr w:type="spellEnd"/>
+          </w:p>
+        </w:tc>
+      </w:tr>
+      <w:tr>
+        <w:trPr>
+          <w:trHeight w:val="261"/>
+        </w:trPr>
+        <w:tc>
+          <w:tcPr>
+            <w:tcW w:w="3085" w:type="dxa"/>
+          </w:tcPr>
+          <w:p>
+            <w:pPr>
+              <w:spacing w:after="0"/>
+              <w:rPr>
+                <w:rFonts w:ascii="Times New Roman" w:hAnsi="Times New Roman"/>
+                <w:b/>
+              </w:rPr>
+            </w:pPr>
+            <w:r>
+              <w:rPr>
+                <w:rFonts w:ascii="Times New Roman" w:hAnsi="Times New Roman"/>
+                <w:b/>
+              </w:rPr>
+              <w:t>Extension Points</w:t>
+            </w:r>
+          </w:p>
+        </w:tc>
+        <w:tc>
+          <w:tcPr>
+            <w:tcW w:w="11611" w:type="dxa"/>
+            <w:gridSpan w:val="2"/>
+          </w:tcPr>
+          <w:p>
+            <w:pPr>
+              <w:spacing w:after="0"/>
+              <w:rPr>
+                <w:rFonts w:ascii="Times New Roman" w:hAnsi="Times New Roman"/>
+              </w:rPr>
+            </w:pPr>
+          </w:p>
+        </w:tc>
+      </w:tr>
+    </w:tbl>
     <w:p/>
     <w:p/>
     <w:sectPr>
@@ -8533,7 +10414,7 @@
       </w:pPr>
     </w:pPrDefault>
   </w:docDefaults>
-  <w:latentStyles w:defLockedState="0" w:defUIPriority="99" w:defSemiHidden="0" w:defUnhideWhenUsed="0" w:defQFormat="0" w:count="374">
+  <w:latentStyles w:defLockedState="0" w:defUIPriority="99" w:defSemiHidden="0" w:defUnhideWhenUsed="0" w:defQFormat="0" w:count="372">
     <w:lsdException w:name="Normal" w:uiPriority="0" w:qFormat="1"/>
     <w:lsdException w:name="heading 1" w:uiPriority="9" w:qFormat="1"/>
     <w:lsdException w:name="heading 2" w:semiHidden="1" w:uiPriority="9" w:unhideWhenUsed="1" w:qFormat="1"/>
@@ -8906,8 +10787,6 @@
     <w:lsdException w:name="List Table 6 Colorful Accent 6" w:uiPriority="51"/>
     <w:lsdException w:name="List Table 7 Colorful Accent 6" w:uiPriority="52"/>
     <w:lsdException w:name="Mention" w:semiHidden="1" w:unhideWhenUsed="1"/>
-    <w:lsdException w:name="Smart Hyperlink" w:semiHidden="1" w:unhideWhenUsed="1"/>
-    <w:lsdException w:name="Hashtag" w:semiHidden="1" w:unhideWhenUsed="1"/>
   </w:latentStyles>
   <w:style w:type="paragraph" w:default="1" w:styleId="Normal">
     <w:name w:val="Normal"/>
@@ -8925,7 +10804,6 @@
   <w:style w:type="character" w:default="1" w:styleId="DefaultParagraphFont">
     <w:name w:val="Default Paragraph Font"/>
     <w:uiPriority w:val="1"/>
-    <w:semiHidden/>
     <w:unhideWhenUsed/>
   </w:style>
   <w:style w:type="table" w:default="1" w:styleId="TableNormal">

</xml_diff>